<commit_message>
Adicionando o caso de uso
</commit_message>
<xml_diff>
--- a/Documentações/Proposta Comercial.docx
+++ b/Documentações/Proposta Comercial.docx
@@ -423,17 +423,19 @@
           <w:lang w:eastAsia="pt-BR"/>
         </w:rPr>
       </w:pPr>
+      <w:bookmarkStart w:id="0" w:name="_GoBack"/>
       <w:r>
         <w:rPr>
           <w:noProof/>
+          <w:u w:val="single"/>
           <w:lang w:eastAsia="pt-BR"/>
         </w:rPr>
         <w:lastRenderedPageBreak/>
         <w:drawing>
-          <wp:inline distT="0" distB="0" distL="0" distR="0" wp14:anchorId="1214E59E" wp14:editId="46B9A1C2">
-            <wp:extent cx="5759450" cy="3907155"/>
-            <wp:effectExtent l="0" t="0" r="0" b="0"/>
-            <wp:docPr id="3" name="Imagem 3" descr="C:\Users\Filipe\Documents\furb\quinto Semestre\projetos de software 2\JAMF Final\cadastro.jpg"/>
+          <wp:inline distT="0" distB="0" distL="0" distR="0" wp14:anchorId="471777AD" wp14:editId="2D0D54B8">
+            <wp:extent cx="5429250" cy="5210175"/>
+            <wp:effectExtent l="0" t="0" r="0" b="9525"/>
+            <wp:docPr id="6" name="Imagem 6"/>
             <wp:cNvGraphicFramePr>
               <a:graphicFrameLocks xmlns:a="http://schemas.openxmlformats.org/drawingml/2006/main" noChangeAspect="1"/>
             </wp:cNvGraphicFramePr>
@@ -441,36 +443,23 @@
               <a:graphicData uri="http://schemas.openxmlformats.org/drawingml/2006/picture">
                 <pic:pic xmlns:pic="http://schemas.openxmlformats.org/drawingml/2006/picture">
                   <pic:nvPicPr>
-                    <pic:cNvPr id="0" name="Picture 1" descr="C:\Users\Filipe\Documents\furb\quinto Semestre\projetos de software 2\JAMF Final\cadastro.jpg"/>
-                    <pic:cNvPicPr>
-                      <a:picLocks noChangeAspect="1" noChangeArrowheads="1"/>
-                    </pic:cNvPicPr>
+                    <pic:cNvPr id="6" name="Caso de Uso - ParkQ (imagem).png.jpeg"/>
+                    <pic:cNvPicPr/>
                   </pic:nvPicPr>
                   <pic:blipFill>
-                    <a:blip r:embed="rId8">
-                      <a:extLst>
-                        <a:ext uri="{28A0092B-C50C-407E-A947-70E740481C1C}">
-                          <a14:useLocalDpi xmlns:a14="http://schemas.microsoft.com/office/drawing/2010/main" val="0"/>
-                        </a:ext>
-                      </a:extLst>
-                    </a:blip>
-                    <a:srcRect/>
+                    <a:blip r:embed="rId8"/>
                     <a:stretch>
                       <a:fillRect/>
                     </a:stretch>
                   </pic:blipFill>
-                  <pic:spPr bwMode="auto">
+                  <pic:spPr>
                     <a:xfrm>
                       <a:off x="0" y="0"/>
-                      <a:ext cx="5759450" cy="3907155"/>
+                      <a:ext cx="5429250" cy="5210175"/>
                     </a:xfrm>
                     <a:prstGeom prst="rect">
                       <a:avLst/>
                     </a:prstGeom>
-                    <a:noFill/>
-                    <a:ln>
-                      <a:noFill/>
-                    </a:ln>
                   </pic:spPr>
                 </pic:pic>
               </a:graphicData>
@@ -478,6 +467,7 @@
           </wp:inline>
         </w:drawing>
       </w:r>
+      <w:bookmarkEnd w:id="0"/>
     </w:p>
     <w:p>
       <w:pPr>
@@ -619,7 +609,14 @@
         <w:rPr>
           <w:lang w:eastAsia="pt-BR"/>
         </w:rPr>
-        <w:t xml:space="preserve">, é uma das linguagens mais utilizadas para o desenvolvimento de aplicações WEB. Juntamente </w:t>
+        <w:t xml:space="preserve">, é uma das linguagens mais utilizadas para o desenvolvimento de aplicações </w:t>
+      </w:r>
+      <w:r>
+        <w:rPr>
+          <w:lang w:eastAsia="pt-BR"/>
+        </w:rPr>
+        <w:lastRenderedPageBreak/>
+        <w:t xml:space="preserve">WEB. Juntamente </w:t>
       </w:r>
       <w:proofErr w:type="gramStart"/>
       <w:r>
@@ -707,7 +704,6 @@
         <w:rPr>
           <w:lang w:eastAsia="pt-BR"/>
         </w:rPr>
-        <w:lastRenderedPageBreak/>
         <w:t>A ferramenta de desenvolvimento de telas Material Design é uma ferramenta potente e de uso prático e rápido.</w:t>
       </w:r>
     </w:p>
@@ -1354,10 +1350,7 @@
       </w:r>
       <w:proofErr w:type="spellEnd"/>
       <w:r>
-        <w:t xml:space="preserve"> world - validação da tecnologia</w:t>
-      </w:r>
-      <w:r>
-        <w:t>;</w:t>
+        <w:t xml:space="preserve"> world - validação da tecnologia;</w:t>
       </w:r>
     </w:p>
     <w:p>
@@ -1375,10 +1368,7 @@
       </w:r>
       <w:proofErr w:type="spellEnd"/>
       <w:r>
-        <w:t xml:space="preserve"> world e definição do tema</w:t>
-      </w:r>
-      <w:r>
-        <w:t>;</w:t>
+        <w:t xml:space="preserve"> world e definição do tema;</w:t>
       </w:r>
     </w:p>
     <w:p>
@@ -1427,10 +1417,7 @@
       </w:r>
       <w:proofErr w:type="spellEnd"/>
       <w:r>
-        <w:t xml:space="preserve"> de telas e cronograma</w:t>
-      </w:r>
-      <w:r>
-        <w:t>;</w:t>
+        <w:t xml:space="preserve"> de telas e cronograma;</w:t>
       </w:r>
     </w:p>
     <w:p>
@@ -1440,10 +1427,7 @@
         <w:jc w:val="both"/>
       </w:pPr>
       <w:r>
-        <w:t>2018-04-12 MER</w:t>
-      </w:r>
-      <w:r>
-        <w:t>;</w:t>
+        <w:t>2018-04-12 MER;</w:t>
       </w:r>
     </w:p>
     <w:p>
@@ -1453,10 +1437,7 @@
         <w:jc w:val="both"/>
       </w:pPr>
       <w:r>
-        <w:t>2018-04-19 Proposta Comercial</w:t>
-      </w:r>
-      <w:r>
-        <w:t>;</w:t>
+        <w:t>2018-04-19 Proposta Comercial;</w:t>
       </w:r>
     </w:p>
     <w:p>
@@ -1466,10 +1447,7 @@
         <w:jc w:val="both"/>
       </w:pPr>
       <w:r>
-        <w:t>2018-04-26 Desenvolvimento do trabalho</w:t>
-      </w:r>
-      <w:r>
-        <w:t>;</w:t>
+        <w:t>2018-04-26 Desenvolvimento do trabalho;</w:t>
       </w:r>
     </w:p>
     <w:p>
@@ -1479,10 +1457,7 @@
         <w:jc w:val="both"/>
       </w:pPr>
       <w:r>
-        <w:t>2018-05-03 Desenvolvimento do trabalho</w:t>
-      </w:r>
-      <w:r>
-        <w:t>;</w:t>
+        <w:t>2018-05-03 Desenvolvimento do trabalho;</w:t>
       </w:r>
     </w:p>
     <w:p>
@@ -1492,10 +1467,7 @@
         <w:jc w:val="both"/>
       </w:pPr>
       <w:r>
-        <w:t>2018-05-10 Tabelas em BD e script de CRUD</w:t>
-      </w:r>
-      <w:r>
-        <w:t>;</w:t>
+        <w:t>2018-05-10 Tabelas em BD e script de CRUD;</w:t>
       </w:r>
     </w:p>
     <w:p>
@@ -1505,10 +1477,7 @@
         <w:jc w:val="both"/>
       </w:pPr>
       <w:r>
-        <w:t>2018-05-17 Desenvolvimento do trabalho</w:t>
-      </w:r>
-      <w:r>
-        <w:t>;</w:t>
+        <w:t>2018-05-17 Desenvolvimento do trabalho;</w:t>
       </w:r>
     </w:p>
     <w:p>
@@ -1518,10 +1487,7 @@
         <w:jc w:val="both"/>
       </w:pPr>
       <w:r>
-        <w:t>2018-05-24 Desenvolvimento do trabalho</w:t>
-      </w:r>
-      <w:r>
-        <w:t>;</w:t>
+        <w:t>2018-05-24 Desenvolvimento do trabalho;</w:t>
       </w:r>
     </w:p>
     <w:p>
@@ -1549,10 +1515,7 @@
         <w:jc w:val="both"/>
       </w:pPr>
       <w:r>
-        <w:t>2018-06-14 Desenvolvimento do trabalho</w:t>
-      </w:r>
-      <w:r>
-        <w:t>;</w:t>
+        <w:t>2018-06-14 Desenvolvimento do trabalho;</w:t>
       </w:r>
     </w:p>
     <w:p>
@@ -1562,10 +1525,7 @@
         <w:jc w:val="both"/>
       </w:pPr>
       <w:r>
-        <w:t>2018-06-21 Desenvolvimento do trabalho</w:t>
-      </w:r>
-      <w:r>
-        <w:t>;</w:t>
+        <w:t>2018-06-21 Desenvolvimento do trabalho;</w:t>
       </w:r>
     </w:p>
     <w:p>
@@ -1606,10 +1566,7 @@
       <w:proofErr w:type="spellEnd"/>
       <w:proofErr w:type="gramEnd"/>
       <w:r>
-        <w:t xml:space="preserve"> projeto, fontes, DEMO DAY</w:t>
-      </w:r>
-      <w:r>
-        <w:t>;</w:t>
+        <w:t xml:space="preserve"> projeto, fontes, DEMO DAY;</w:t>
       </w:r>
     </w:p>
     <w:p>
@@ -2646,15 +2603,7 @@
         <w:rPr>
           <w:color w:val="auto"/>
         </w:rPr>
-        <w:t>. A forma de lucro será através de consultoria e implantação, bem como o suporte ao aplic</w:t>
-      </w:r>
-      <w:bookmarkStart w:id="0" w:name="_GoBack"/>
-      <w:bookmarkEnd w:id="0"/>
-      <w:r>
-        <w:rPr>
-          <w:color w:val="auto"/>
-        </w:rPr>
-        <w:t>ativo.</w:t>
+        <w:t>. A forma de lucro será através de consultoria e implantação, bem como o suporte ao aplicativo.</w:t>
       </w:r>
     </w:p>
     <w:p>

</xml_diff>